<commit_message>
Added explanation of "workspace"
</commit_message>
<xml_diff>
--- a/Lab_03_Thematic_Mapping.docx
+++ b/Lab_03_Thematic_Mapping.docx
@@ -49,10 +49,88 @@
     </w:p>
     <w:p>
       <w:pPr>
+        <w:pStyle w:val="Heading2"/>
+      </w:pPr>
+      <w:bookmarkStart w:id="21" w:name="terminology"/>
+      <w:bookmarkEnd w:id="21"/>
+      <w:r>
+        <w:t xml:space="preserve">Terminology</w:t>
+      </w:r>
+    </w:p>
+    <w:p>
+      <w:pPr>
+        <w:pStyle w:val="FirstParagraph"/>
+      </w:pPr>
+      <w:r>
+        <w:t xml:space="preserve">This lab exercise introduces the term</w:t>
+      </w:r>
+      <w:r>
+        <w:t xml:space="preserve"> </w:t>
+      </w:r>
+      <w:r>
+        <w:rPr>
+          <w:b/>
+        </w:rPr>
+        <w:t xml:space="preserve">workspace</w:t>
+      </w:r>
+      <w:r>
+        <w:t xml:space="preserve">. This is a technical way of referring to a project folder, the folder where you store your data files, including both inputs and outputs. Thus, when you see a reference to</w:t>
+      </w:r>
+      <w:r>
+        <w:t xml:space="preserve"> </w:t>
+      </w:r>
+      <w:r>
+        <w:t xml:space="preserve">“</w:t>
+      </w:r>
+      <w:r>
+        <w:t xml:space="preserve">your workspace</w:t>
+      </w:r>
+      <w:r>
+        <w:t xml:space="preserve">”</w:t>
+      </w:r>
+      <w:r>
+        <w:t xml:space="preserve">, you can think of it as</w:t>
+      </w:r>
+      <w:r>
+        <w:t xml:space="preserve"> </w:t>
+      </w:r>
+      <w:r>
+        <w:t xml:space="preserve">“</w:t>
+      </w:r>
+      <w:r>
+        <w:t xml:space="preserve">your Lab 3 data folder</w:t>
+      </w:r>
+      <w:r>
+        <w:t xml:space="preserve">”</w:t>
+      </w:r>
+      <w:r>
+        <w:t xml:space="preserve">. Using the term</w:t>
+      </w:r>
+      <w:r>
+        <w:t xml:space="preserve"> </w:t>
+      </w:r>
+      <w:r>
+        <w:t xml:space="preserve">“</w:t>
+      </w:r>
+      <w:r>
+        <w:t xml:space="preserve">workspace</w:t>
+      </w:r>
+      <w:r>
+        <w:t xml:space="preserve">”</w:t>
+      </w:r>
+      <w:r>
+        <w:t xml:space="preserve"> </w:t>
+      </w:r>
+      <w:r>
+        <w:t xml:space="preserve">is more concise, and when you become a more advanced GIS user, setting the workspace becomes an important part of automating complex processes.</w:t>
+      </w:r>
+    </w:p>
+    <w:p>
+      <w:pPr>
         <w:pStyle w:val="Heading1"/>
       </w:pPr>
-      <w:bookmarkStart w:id="21" w:name="acquire-state-population-data-from-the-u.s.-census-bureau"/>
-      <w:bookmarkEnd w:id="21"/>
+      <w:bookmarkStart w:id="22" w:name="acquire-state-population-data-from-the-u.s.-census-bureau"/>
+      <w:bookmarkEnd w:id="22"/>
       <w:r>
         <w:t xml:space="preserve">Acquire State Population Data from the U.S. Census Bureau</w:t>
       </w:r>
@@ -67,7 +145,7 @@
       <w:r>
         <w:t xml:space="preserve"> </w:t>
       </w:r>
-      <w:hyperlink r:id="rId22">
+      <w:hyperlink r:id="rId23">
         <w:r>
           <w:rPr>
             <w:rStyle w:val="Hyperlink"/>
@@ -158,7 +236,7 @@
           <wp:inline>
             <wp:extent cx="5334000" cy="3049763"/>
             <wp:effectExtent b="0" l="0" r="0" t="0"/>
-            <wp:docPr descr="" id="1" name="Picture"/>
+            <wp:docPr descr="" title="" id="1" name="Picture"/>
             <a:graphic>
               <a:graphicData uri="http://schemas.openxmlformats.org/drawingml/2006/picture">
                 <pic:pic>
@@ -169,7 +247,7 @@
                     </pic:cNvPicPr>
                   </pic:nvPicPr>
                   <pic:blipFill>
-                    <a:blip r:embed="rId23"/>
+                    <a:blip r:embed="rId24"/>
                     <a:stretch>
                       <a:fillRect/>
                     </a:stretch>
@@ -219,8 +297,8 @@
       <w:pPr>
         <w:pStyle w:val="Heading1"/>
       </w:pPr>
-      <w:bookmarkStart w:id="24" w:name="convert-the-shapefile-to-nad-1983-contiguous-usa-albers"/>
-      <w:bookmarkEnd w:id="24"/>
+      <w:bookmarkStart w:id="25" w:name="convert-the-shapefile-to-nad-1983-contiguous-usa-albers"/>
+      <w:bookmarkEnd w:id="25"/>
       <w:r>
         <w:t xml:space="preserve">Convert the Shapefile to NAD 1983 Contiguous USA Albers</w:t>
       </w:r>
@@ -281,8 +359,8 @@
       <w:pPr>
         <w:pStyle w:val="Heading1"/>
       </w:pPr>
-      <w:bookmarkStart w:id="25" w:name="select-and-export-the-contiguous-united-states"/>
-      <w:bookmarkEnd w:id="25"/>
+      <w:bookmarkStart w:id="26" w:name="select-and-export-the-contiguous-united-states"/>
+      <w:bookmarkEnd w:id="26"/>
       <w:r>
         <w:t xml:space="preserve">Select and Export the Contiguous United States</w:t>
       </w:r>
@@ -357,8 +435,8 @@
       <w:pPr>
         <w:pStyle w:val="Heading1"/>
       </w:pPr>
-      <w:bookmarkStart w:id="26" w:name="explore-the-attribute-table"/>
-      <w:bookmarkEnd w:id="26"/>
+      <w:bookmarkStart w:id="27" w:name="explore-the-attribute-table"/>
+      <w:bookmarkEnd w:id="27"/>
       <w:r>
         <w:t xml:space="preserve">Explore the Attribute Table</w:t>
       </w:r>
@@ -636,8 +714,8 @@
       <w:pPr>
         <w:pStyle w:val="Heading1"/>
       </w:pPr>
-      <w:bookmarkStart w:id="27" w:name="make-an-area-class-map-of-the-states"/>
-      <w:bookmarkEnd w:id="27"/>
+      <w:bookmarkStart w:id="28" w:name="make-an-area-class-map-of-the-states"/>
+      <w:bookmarkEnd w:id="28"/>
       <w:r>
         <w:t xml:space="preserve">Make an Area-Class Map of the States</w:t>
       </w:r>
@@ -798,7 +876,7 @@
           <wp:inline>
             <wp:extent cx="5334000" cy="4228448"/>
             <wp:effectExtent b="0" l="0" r="0" t="0"/>
-            <wp:docPr descr="" id="1" name="Picture"/>
+            <wp:docPr descr="" title="" id="1" name="Picture"/>
             <a:graphic>
               <a:graphicData uri="http://schemas.openxmlformats.org/drawingml/2006/picture">
                 <pic:pic>
@@ -809,7 +887,7 @@
                     </pic:cNvPicPr>
                   </pic:nvPicPr>
                   <pic:blipFill>
-                    <a:blip r:embed="rId28"/>
+                    <a:blip r:embed="rId29"/>
                     <a:stretch>
                       <a:fillRect/>
                     </a:stretch>
@@ -882,7 +960,7 @@
           <wp:inline>
             <wp:extent cx="5334000" cy="5755705"/>
             <wp:effectExtent b="0" l="0" r="0" t="0"/>
-            <wp:docPr descr="" id="1" name="Picture"/>
+            <wp:docPr descr="" title="" id="1" name="Picture"/>
             <a:graphic>
               <a:graphicData uri="http://schemas.openxmlformats.org/drawingml/2006/picture">
                 <pic:pic>
@@ -893,7 +971,7 @@
                     </pic:cNvPicPr>
                   </pic:nvPicPr>
                   <pic:blipFill>
-                    <a:blip r:embed="rId29"/>
+                    <a:blip r:embed="rId30"/>
                     <a:stretch>
                       <a:fillRect/>
                     </a:stretch>
@@ -927,8 +1005,8 @@
       <w:pPr>
         <w:pStyle w:val="Heading1"/>
       </w:pPr>
-      <w:bookmarkStart w:id="30" w:name="add-state-name-labels"/>
-      <w:bookmarkEnd w:id="30"/>
+      <w:bookmarkStart w:id="31" w:name="add-state-name-labels"/>
+      <w:bookmarkEnd w:id="31"/>
       <w:r>
         <w:t xml:space="preserve">Add State Name Labels</w:t>
       </w:r>
@@ -1094,8 +1172,8 @@
       <w:pPr>
         <w:pStyle w:val="Heading1"/>
       </w:pPr>
-      <w:bookmarkStart w:id="31" w:name="make-a-proportional-symbol-map-of-total-population"/>
-      <w:bookmarkEnd w:id="31"/>
+      <w:bookmarkStart w:id="32" w:name="make-a-proportional-symbol-map-of-total-population"/>
+      <w:bookmarkEnd w:id="32"/>
       <w:r>
         <w:t xml:space="preserve">Make a Proportional Symbol Map of Total Population</w:t>
       </w:r>
@@ -1282,7 +1360,7 @@
           <wp:inline>
             <wp:extent cx="5334000" cy="5812692"/>
             <wp:effectExtent b="0" l="0" r="0" t="0"/>
-            <wp:docPr descr="" id="1" name="Picture"/>
+            <wp:docPr descr="" title="" id="1" name="Picture"/>
             <a:graphic>
               <a:graphicData uri="http://schemas.openxmlformats.org/drawingml/2006/picture">
                 <pic:pic>
@@ -1293,7 +1371,7 @@
                     </pic:cNvPicPr>
                   </pic:nvPicPr>
                   <pic:blipFill>
-                    <a:blip r:embed="rId32"/>
+                    <a:blip r:embed="rId33"/>
                     <a:stretch>
                       <a:fillRect/>
                     </a:stretch>
@@ -1397,8 +1475,8 @@
       <w:pPr>
         <w:pStyle w:val="Heading1"/>
       </w:pPr>
-      <w:bookmarkStart w:id="33" w:name="make-a-dot-density-map-of-total-population"/>
-      <w:bookmarkEnd w:id="33"/>
+      <w:bookmarkStart w:id="34" w:name="make-a-dot-density-map-of-total-population"/>
+      <w:bookmarkEnd w:id="34"/>
       <w:r>
         <w:t xml:space="preserve">Make a Dot Density Map of Total Population</w:t>
       </w:r>
@@ -1531,7 +1609,7 @@
           <wp:inline>
             <wp:extent cx="5334000" cy="4205653"/>
             <wp:effectExtent b="0" l="0" r="0" t="0"/>
-            <wp:docPr descr="" id="1" name="Picture"/>
+            <wp:docPr descr="" title="" id="1" name="Picture"/>
             <a:graphic>
               <a:graphicData uri="http://schemas.openxmlformats.org/drawingml/2006/picture">
                 <pic:pic>
@@ -1542,7 +1620,7 @@
                     </pic:cNvPicPr>
                   </pic:nvPicPr>
                   <pic:blipFill>
-                    <a:blip r:embed="rId34"/>
+                    <a:blip r:embed="rId35"/>
                     <a:stretch>
                       <a:fillRect/>
                     </a:stretch>
@@ -1615,7 +1693,7 @@
           <wp:inline>
             <wp:extent cx="5334000" cy="5726031"/>
             <wp:effectExtent b="0" l="0" r="0" t="0"/>
-            <wp:docPr descr="" id="1" name="Picture"/>
+            <wp:docPr descr="" title="" id="1" name="Picture"/>
             <a:graphic>
               <a:graphicData uri="http://schemas.openxmlformats.org/drawingml/2006/picture">
                 <pic:pic>
@@ -1626,7 +1704,7 @@
                     </pic:cNvPicPr>
                   </pic:nvPicPr>
                   <pic:blipFill>
-                    <a:blip r:embed="rId35"/>
+                    <a:blip r:embed="rId36"/>
                     <a:stretch>
                       <a:fillRect/>
                     </a:stretch>
@@ -1684,8 +1762,8 @@
       <w:pPr>
         <w:pStyle w:val="Heading1"/>
       </w:pPr>
-      <w:bookmarkStart w:id="36" w:name="make-a-choropleth-map-of-population-density"/>
-      <w:bookmarkEnd w:id="36"/>
+      <w:bookmarkStart w:id="37" w:name="make-a-choropleth-map-of-population-density"/>
+      <w:bookmarkEnd w:id="37"/>
       <w:r>
         <w:t xml:space="preserve">Make a Choropleth Map of Population Density</w:t>
       </w:r>
@@ -2079,7 +2157,7 @@
           <wp:inline>
             <wp:extent cx="5334000" cy="5767102"/>
             <wp:effectExtent b="0" l="0" r="0" t="0"/>
-            <wp:docPr descr="" id="1" name="Picture"/>
+            <wp:docPr descr="" title="" id="1" name="Picture"/>
             <a:graphic>
               <a:graphicData uri="http://schemas.openxmlformats.org/drawingml/2006/picture">
                 <pic:pic>
@@ -2090,7 +2168,7 @@
                     </pic:cNvPicPr>
                   </pic:nvPicPr>
                   <pic:blipFill>
-                    <a:blip r:embed="rId37"/>
+                    <a:blip r:embed="rId38"/>
                     <a:stretch>
                       <a:fillRect/>
                     </a:stretch>
@@ -2156,8 +2234,8 @@
       <w:pPr>
         <w:pStyle w:val="Heading1"/>
       </w:pPr>
-      <w:bookmarkStart w:id="38" w:name="design-a-map-layout"/>
-      <w:bookmarkEnd w:id="38"/>
+      <w:bookmarkStart w:id="39" w:name="design-a-map-layout"/>
+      <w:bookmarkEnd w:id="39"/>
       <w:r>
         <w:t xml:space="preserve">Design a Map Layout</w:t>
       </w:r>
@@ -2296,7 +2374,7 @@
           <wp:inline>
             <wp:extent cx="5334000" cy="4148666"/>
             <wp:effectExtent b="0" l="0" r="0" t="0"/>
-            <wp:docPr descr="" id="1" name="Picture"/>
+            <wp:docPr descr="" title="" id="1" name="Picture"/>
             <a:graphic>
               <a:graphicData uri="http://schemas.openxmlformats.org/drawingml/2006/picture">
                 <pic:pic>
@@ -2307,7 +2385,7 @@
                     </pic:cNvPicPr>
                   </pic:nvPicPr>
                   <pic:blipFill>
-                    <a:blip r:embed="rId39"/>
+                    <a:blip r:embed="rId40"/>
                     <a:stretch>
                       <a:fillRect/>
                     </a:stretch>
@@ -2447,7 +2525,7 @@
           <wp:inline>
             <wp:extent cx="5334000" cy="5721512"/>
             <wp:effectExtent b="0" l="0" r="0" t="0"/>
-            <wp:docPr descr="" id="1" name="Picture"/>
+            <wp:docPr descr="" title="" id="1" name="Picture"/>
             <a:graphic>
               <a:graphicData uri="http://schemas.openxmlformats.org/drawingml/2006/picture">
                 <pic:pic>
@@ -2458,7 +2536,7 @@
                     </pic:cNvPicPr>
                   </pic:nvPicPr>
                   <pic:blipFill>
-                    <a:blip r:embed="rId40"/>
+                    <a:blip r:embed="rId41"/>
                     <a:stretch>
                       <a:fillRect/>
                     </a:stretch>
@@ -2559,7 +2637,7 @@
           <wp:inline>
             <wp:extent cx="3657600" cy="3238500"/>
             <wp:effectExtent b="0" l="0" r="0" t="0"/>
-            <wp:docPr descr="" id="1" name="Picture"/>
+            <wp:docPr descr="" title="" id="1" name="Picture"/>
             <a:graphic>
               <a:graphicData uri="http://schemas.openxmlformats.org/drawingml/2006/picture">
                 <pic:pic>
@@ -2570,7 +2648,7 @@
                     </pic:cNvPicPr>
                   </pic:nvPicPr>
                   <pic:blipFill>
-                    <a:blip r:embed="rId41"/>
+                    <a:blip r:embed="rId42"/>
                     <a:stretch>
                       <a:fillRect/>
                     </a:stretch>
@@ -2780,7 +2858,7 @@
           <wp:inline>
             <wp:extent cx="5334000" cy="5755705"/>
             <wp:effectExtent b="0" l="0" r="0" t="0"/>
-            <wp:docPr descr="" id="1" name="Picture"/>
+            <wp:docPr descr="" title="" id="1" name="Picture"/>
             <a:graphic>
               <a:graphicData uri="http://schemas.openxmlformats.org/drawingml/2006/picture">
                 <pic:pic>
@@ -2791,7 +2869,7 @@
                     </pic:cNvPicPr>
                   </pic:nvPicPr>
                   <pic:blipFill>
-                    <a:blip r:embed="rId42"/>
+                    <a:blip r:embed="rId43"/>
                     <a:stretch>
                       <a:fillRect/>
                     </a:stretch>
@@ -2882,8 +2960,8 @@
       <w:pPr>
         <w:pStyle w:val="Heading1"/>
       </w:pPr>
-      <w:bookmarkStart w:id="43" w:name="assignment"/>
-      <w:bookmarkEnd w:id="43"/>
+      <w:bookmarkStart w:id="44" w:name="assignment"/>
+      <w:bookmarkEnd w:id="44"/>
       <w:r>
         <w:t xml:space="preserve">Assignment</w:t>
       </w:r>
@@ -2892,8 +2970,8 @@
       <w:pPr>
         <w:pStyle w:val="Heading2"/>
       </w:pPr>
-      <w:bookmarkStart w:id="44" w:name="objective"/>
-      <w:bookmarkEnd w:id="44"/>
+      <w:bookmarkStart w:id="45" w:name="objective"/>
+      <w:bookmarkEnd w:id="45"/>
       <w:r>
         <w:t xml:space="preserve">Objective</w:t>
       </w:r>
@@ -2910,8 +2988,8 @@
       <w:pPr>
         <w:pStyle w:val="Heading2"/>
       </w:pPr>
-      <w:bookmarkStart w:id="45" w:name="deliverables"/>
-      <w:bookmarkEnd w:id="45"/>
+      <w:bookmarkStart w:id="46" w:name="deliverables"/>
+      <w:bookmarkEnd w:id="46"/>
       <w:r>
         <w:t xml:space="preserve">Deliverables</w:t>
       </w:r>
@@ -2996,8 +3074,8 @@
       <w:pPr>
         <w:pStyle w:val="Heading2"/>
       </w:pPr>
-      <w:bookmarkStart w:id="46" w:name="getting-started"/>
-      <w:bookmarkEnd w:id="46"/>
+      <w:bookmarkStart w:id="47" w:name="getting-started"/>
+      <w:bookmarkEnd w:id="47"/>
       <w:r>
         <w:t xml:space="preserve">Getting Started</w:t>
       </w:r>
@@ -3255,7 +3333,7 @@
     </w:lvl>
   </w:abstractNum>
   <w:abstractNum w:abstractNumId="990">
-    <w:nsid w:val="4189c542"/>
+    <w:nsid w:val="90e0ba38"/>
     <w:multiLevelType w:val="multilevel"/>
     <w:lvl w:ilvl="0">
       <w:numFmt w:val="bullet"/>
@@ -3336,7 +3414,7 @@
     </w:lvl>
   </w:abstractNum>
   <w:abstractNum w:abstractNumId="99411">
-    <w:nsid w:val="c4b73833"/>
+    <w:nsid w:val="fd1c09ee"/>
     <w:multiLevelType w:val="multilevel"/>
     <w:lvl w:ilvl="0">
       <w:start w:val="1"/>
@@ -3424,7 +3502,7 @@
     </w:lvl>
   </w:abstractNum>
   <w:abstractNum w:abstractNumId="991">
-    <w:nsid w:val="f556f39f"/>
+    <w:nsid w:val="6d618fef"/>
     <w:multiLevelType w:val="multilevel"/>
     <w:lvl w:ilvl="0">
       <w:numFmt w:val="bullet"/>

</xml_diff>

<commit_message>
Update file download URL due to changes on Census website
</commit_message>
<xml_diff>
--- a/Lab_03_Thematic_Mapping.docx
+++ b/Lab_03_Thematic_Mapping.docx
@@ -82,7 +82,7 @@
           <w:rPr>
             <w:rStyle w:val="Hyperlink"/>
           </w:rPr>
-          <w:t xml:space="preserve">https://www.census.gov/geo/maps-data/data/tiger-data.html</w:t>
+          <w:t xml:space="preserve">https://www2.census.gov/geo/tiger/TIGER2010DP1/</w:t>
         </w:r>
       </w:hyperlink>
       <w:r>
@@ -98,25 +98,25 @@
         </w:numPr>
       </w:pPr>
       <w:r>
-        <w:t xml:space="preserve">Under</w:t>
-      </w:r>
-      <w:r>
-        <w:t xml:space="preserve"> </w:t>
-      </w:r>
-      <w:r>
-        <w:t xml:space="preserve">‘</w:t>
-      </w:r>
-      <w:r>
-        <w:t xml:space="preserve">2010 Census</w:t>
-      </w:r>
-      <w:r>
-        <w:t xml:space="preserve">’</w:t>
-      </w:r>
-      <w:r>
-        <w:t xml:space="preserve"> </w:t>
-      </w:r>
-      <w:r>
-        <w:t xml:space="preserve">open Demographics Profile 1 - Shapefile Format.</w:t>
+        <w:t xml:space="preserve">Scroll down and click on</w:t>
+      </w:r>
+      <w:r>
+        <w:t xml:space="preserve"> </w:t>
+      </w:r>
+      <w:r>
+        <w:t xml:space="preserve">‘</w:t>
+      </w:r>
+      <w:r>
+        <w:t xml:space="preserve">State_2010Census_DP1.zip</w:t>
+      </w:r>
+      <w:r>
+        <w:t xml:space="preserve">’</w:t>
+      </w:r>
+      <w:r>
+        <w:t xml:space="preserve"> </w:t>
+      </w:r>
+      <w:r>
+        <w:t xml:space="preserve">to download.</w:t>
       </w:r>
     </w:p>
     <w:p>
@@ -128,102 +128,6 @@
         </w:numPr>
       </w:pPr>
       <w:r>
-        <w:t xml:space="preserve">Scroll down and click on the</w:t>
-      </w:r>
-      <w:r>
-        <w:t xml:space="preserve"> </w:t>
-      </w:r>
-      <w:r>
-        <w:t xml:space="preserve">‘</w:t>
-      </w:r>
-      <w:r>
-        <w:t xml:space="preserve">States</w:t>
-      </w:r>
-      <w:r>
-        <w:t xml:space="preserve">’</w:t>
-      </w:r>
-      <w:r>
-        <w:t xml:space="preserve"> </w:t>
-      </w:r>
-      <w:r>
-        <w:t xml:space="preserve">link to download the</w:t>
-      </w:r>
-      <w:r>
-        <w:t xml:space="preserve"> </w:t>
-      </w:r>
-      <w:r>
-        <w:t xml:space="preserve">‘</w:t>
-      </w:r>
-      <w:r>
-        <w:t xml:space="preserve">State_2010Census_DP1.zip</w:t>
-      </w:r>
-      <w:r>
-        <w:t xml:space="preserve">’</w:t>
-      </w:r>
-      <w:r>
-        <w:t xml:space="preserve"> </w:t>
-      </w:r>
-      <w:r>
-        <w:t xml:space="preserve">file.</w:t>
-      </w:r>
-      <w:r>
-        <w:br w:type="textWrapping"/>
-      </w:r>
-      <w:r>
-        <w:drawing>
-          <wp:inline>
-            <wp:extent cx="5334000" cy="3049763"/>
-            <wp:effectExtent b="0" l="0" r="0" t="0"/>
-            <wp:docPr descr="" title="" id="1" name="Picture"/>
-            <a:graphic>
-              <a:graphicData uri="http://schemas.openxmlformats.org/drawingml/2006/picture">
-                <pic:pic>
-                  <pic:nvPicPr>
-                    <pic:cNvPr descr="images/Lab3Fig1.jpg" id="0" name="Picture"/>
-                    <pic:cNvPicPr>
-                      <a:picLocks noChangeArrowheads="1" noChangeAspect="1"/>
-                    </pic:cNvPicPr>
-                  </pic:nvPicPr>
-                  <pic:blipFill>
-                    <a:blip r:embed="rId23"/>
-                    <a:stretch>
-                      <a:fillRect/>
-                    </a:stretch>
-                  </pic:blipFill>
-                  <pic:spPr bwMode="auto">
-                    <a:xfrm>
-                      <a:off x="0" y="0"/>
-                      <a:ext cx="5334000" cy="3049763"/>
-                    </a:xfrm>
-                    <a:prstGeom prst="rect">
-                      <a:avLst/>
-                    </a:prstGeom>
-                    <a:noFill/>
-                    <a:ln w="9525">
-                      <a:noFill/>
-                      <a:headEnd/>
-                      <a:tailEnd/>
-                    </a:ln>
-                  </pic:spPr>
-                </pic:pic>
-              </a:graphicData>
-            </a:graphic>
-          </wp:inline>
-        </w:drawing>
-      </w:r>
-      <w:r>
-        <w:t xml:space="preserve"> </w:t>
-      </w:r>
-    </w:p>
-    <w:p>
-      <w:pPr>
-        <w:pStyle w:val="Compact"/>
-        <w:numPr>
-          <w:numId w:val="1001"/>
-          <w:ilvl w:val="0"/>
-        </w:numPr>
-      </w:pPr>
-      <w:r>
         <w:t xml:space="preserve">Copy the downloaded zip file into your workspace and unzip it.</w:t>
       </w:r>
     </w:p>
@@ -239,73 +143,73 @@
       <w:pPr>
         <w:pStyle w:val="Heading2"/>
       </w:pPr>
-      <w:bookmarkStart w:id="24" w:name="convert-the-shapefile-to-nad-1983-contiguous-usa-albers"/>
+      <w:bookmarkStart w:id="23" w:name="convert-the-shapefile-to-nad-1983-contiguous-usa-albers"/>
       <w:r>
         <w:t xml:space="preserve">Convert the Shapefile to NAD 1983 Contiguous USA Albers</w:t>
       </w:r>
+      <w:bookmarkEnd w:id="23"/>
+    </w:p>
+    <w:p>
+      <w:pPr>
+        <w:pStyle w:val="FirstParagraph"/>
+      </w:pPr>
+      <w:r>
+        <w:t xml:space="preserve">In ArcCatalog, use the Project tool in ArcToolbox to create a new shapefile that is in the</w:t>
+      </w:r>
+      <w:r>
+        <w:t xml:space="preserve"> </w:t>
+      </w:r>
+      <w:r>
+        <w:t xml:space="preserve">‘</w:t>
+      </w:r>
+      <w:r>
+        <w:t xml:space="preserve">NAD 1983 Contiguous USA Albers</w:t>
+      </w:r>
+      <w:r>
+        <w:t xml:space="preserve">’</w:t>
+      </w:r>
+      <w:r>
+        <w:t xml:space="preserve"> </w:t>
+      </w:r>
+      <w:r>
+        <w:t xml:space="preserve">projection and coordinate system.</w:t>
+      </w:r>
+    </w:p>
+    <w:p>
+      <w:pPr>
+        <w:pStyle w:val="BodyText"/>
+      </w:pPr>
+      <w:r>
+        <w:t xml:space="preserve">Call the new shapefile</w:t>
+      </w:r>
+      <w:r>
+        <w:t xml:space="preserve"> </w:t>
+      </w:r>
+      <w:r>
+        <w:t xml:space="preserve">‘</w:t>
+      </w:r>
+      <w:r>
+        <w:t xml:space="preserve">State_2010Census_DP1_Albers</w:t>
+      </w:r>
+      <w:r>
+        <w:t xml:space="preserve">’</w:t>
+      </w:r>
+      <w:r>
+        <w:t xml:space="preserve"> </w:t>
+      </w:r>
+      <w:r>
+        <w:t xml:space="preserve">(you can search for this CRS in the search text box). Be sure to send the new shapefile to your workspace.</w:t>
+      </w:r>
+    </w:p>
+    <w:p>
+      <w:pPr>
+        <w:pStyle w:val="Heading2"/>
+      </w:pPr>
+      <w:bookmarkStart w:id="24" w:name="select-and-export-the-48-contiguous-united-states"/>
+      <w:r>
+        <w:t xml:space="preserve">Select and Export the 48 Contiguous United States</w:t>
+      </w:r>
       <w:bookmarkEnd w:id="24"/>
-    </w:p>
-    <w:p>
-      <w:pPr>
-        <w:pStyle w:val="FirstParagraph"/>
-      </w:pPr>
-      <w:r>
-        <w:t xml:space="preserve">In ArcCatalog, use the Project tool in ArcToolbox to create a new shapefile that is in the</w:t>
-      </w:r>
-      <w:r>
-        <w:t xml:space="preserve"> </w:t>
-      </w:r>
-      <w:r>
-        <w:t xml:space="preserve">‘</w:t>
-      </w:r>
-      <w:r>
-        <w:t xml:space="preserve">NAD 1983 Contiguous USA Albers</w:t>
-      </w:r>
-      <w:r>
-        <w:t xml:space="preserve">’</w:t>
-      </w:r>
-      <w:r>
-        <w:t xml:space="preserve"> </w:t>
-      </w:r>
-      <w:r>
-        <w:t xml:space="preserve">projection and coordinate system.</w:t>
-      </w:r>
-    </w:p>
-    <w:p>
-      <w:pPr>
-        <w:pStyle w:val="BodyText"/>
-      </w:pPr>
-      <w:r>
-        <w:t xml:space="preserve">Call the new shapefile</w:t>
-      </w:r>
-      <w:r>
-        <w:t xml:space="preserve"> </w:t>
-      </w:r>
-      <w:r>
-        <w:t xml:space="preserve">‘</w:t>
-      </w:r>
-      <w:r>
-        <w:t xml:space="preserve">State_2010Census_DP1_Albers</w:t>
-      </w:r>
-      <w:r>
-        <w:t xml:space="preserve">’</w:t>
-      </w:r>
-      <w:r>
-        <w:t xml:space="preserve"> </w:t>
-      </w:r>
-      <w:r>
-        <w:t xml:space="preserve">(you can search for this CRS in the search text box). Be sure to send the new shapefile to your workspace.</w:t>
-      </w:r>
-    </w:p>
-    <w:p>
-      <w:pPr>
-        <w:pStyle w:val="Heading2"/>
-      </w:pPr>
-      <w:bookmarkStart w:id="25" w:name="select-and-export-the-48-contiguous-united-states"/>
-      <w:r>
-        <w:t xml:space="preserve">Select and Export the 48 Contiguous United States</w:t>
-      </w:r>
-      <w:bookmarkEnd w:id="25"/>
     </w:p>
     <w:p>
       <w:pPr>
@@ -349,7 +253,7 @@
                     </pic:cNvPicPr>
                   </pic:nvPicPr>
                   <pic:blipFill>
-                    <a:blip r:embed="rId26"/>
+                    <a:blip r:embed="rId25"/>
                     <a:stretch>
                       <a:fillRect/>
                     </a:stretch>
@@ -473,11 +377,11 @@
       <w:pPr>
         <w:pStyle w:val="Heading2"/>
       </w:pPr>
-      <w:bookmarkStart w:id="27" w:name="explore-the-attribute-table"/>
+      <w:bookmarkStart w:id="26" w:name="explore-the-attribute-table"/>
       <w:r>
         <w:t xml:space="preserve">Explore the Attribute Table</w:t>
       </w:r>
-      <w:bookmarkEnd w:id="27"/>
+      <w:bookmarkEnd w:id="26"/>
     </w:p>
     <w:p>
       <w:pPr>
@@ -817,11 +721,11 @@
       <w:pPr>
         <w:pStyle w:val="Heading2"/>
       </w:pPr>
-      <w:bookmarkStart w:id="28" w:name="make-an-area-class-map-of-the-states"/>
+      <w:bookmarkStart w:id="27" w:name="make-an-area-class-map-of-the-states"/>
       <w:r>
         <w:t xml:space="preserve">Make an Area-Class Map of the States</w:t>
       </w:r>
-      <w:bookmarkEnd w:id="28"/>
+      <w:bookmarkEnd w:id="27"/>
     </w:p>
     <w:p>
       <w:pPr>
@@ -1000,7 +904,7 @@
                     </pic:cNvPicPr>
                   </pic:nvPicPr>
                   <pic:blipFill>
-                    <a:blip r:embed="rId29"/>
+                    <a:blip r:embed="rId28"/>
                     <a:stretch>
                       <a:fillRect/>
                     </a:stretch>
@@ -1088,7 +992,7 @@
                     </pic:cNvPicPr>
                   </pic:nvPicPr>
                   <pic:blipFill>
-                    <a:blip r:embed="rId30"/>
+                    <a:blip r:embed="rId29"/>
                     <a:stretch>
                       <a:fillRect/>
                     </a:stretch>
@@ -1122,11 +1026,11 @@
       <w:pPr>
         <w:pStyle w:val="Heading2"/>
       </w:pPr>
-      <w:bookmarkStart w:id="31" w:name="add-state-name-labels"/>
+      <w:bookmarkStart w:id="30" w:name="add-state-name-labels"/>
       <w:r>
         <w:t xml:space="preserve">Add State Name Labels</w:t>
       </w:r>
-      <w:bookmarkEnd w:id="31"/>
+      <w:bookmarkEnd w:id="30"/>
     </w:p>
     <w:p>
       <w:pPr>
@@ -1309,11 +1213,11 @@
       <w:pPr>
         <w:pStyle w:val="Heading2"/>
       </w:pPr>
-      <w:bookmarkStart w:id="32" w:name="make-a-proportional-symbol-map-of-total-population"/>
+      <w:bookmarkStart w:id="31" w:name="make-a-proportional-symbol-map-of-total-population"/>
       <w:r>
         <w:t xml:space="preserve">Make a Proportional Symbol Map of Total Population</w:t>
       </w:r>
-      <w:bookmarkEnd w:id="32"/>
+      <w:bookmarkEnd w:id="31"/>
     </w:p>
     <w:p>
       <w:pPr>
@@ -1547,7 +1451,7 @@
                     </pic:cNvPicPr>
                   </pic:nvPicPr>
                   <pic:blipFill>
-                    <a:blip r:embed="rId33"/>
+                    <a:blip r:embed="rId32"/>
                     <a:stretch>
                       <a:fillRect/>
                     </a:stretch>
@@ -1651,11 +1555,11 @@
       <w:pPr>
         <w:pStyle w:val="Heading2"/>
       </w:pPr>
-      <w:bookmarkStart w:id="34" w:name="make-a-dot-density-map-of-total-population"/>
+      <w:bookmarkStart w:id="33" w:name="make-a-dot-density-map-of-total-population"/>
       <w:r>
         <w:t xml:space="preserve">Make a Dot Density Map of Total Population</w:t>
       </w:r>
-      <w:bookmarkEnd w:id="34"/>
+      <w:bookmarkEnd w:id="33"/>
     </w:p>
     <w:p>
       <w:pPr>
@@ -1810,7 +1714,7 @@
                     </pic:cNvPicPr>
                   </pic:nvPicPr>
                   <pic:blipFill>
-                    <a:blip r:embed="rId35"/>
+                    <a:blip r:embed="rId34"/>
                     <a:stretch>
                       <a:fillRect/>
                     </a:stretch>
@@ -1898,7 +1802,7 @@
                     </pic:cNvPicPr>
                   </pic:nvPicPr>
                   <pic:blipFill>
-                    <a:blip r:embed="rId36"/>
+                    <a:blip r:embed="rId35"/>
                     <a:stretch>
                       <a:fillRect/>
                     </a:stretch>
@@ -1956,11 +1860,11 @@
       <w:pPr>
         <w:pStyle w:val="Heading2"/>
       </w:pPr>
-      <w:bookmarkStart w:id="37" w:name="make-a-choropleth-map-of-population-density"/>
+      <w:bookmarkStart w:id="36" w:name="make-a-choropleth-map-of-population-density"/>
       <w:r>
         <w:t xml:space="preserve">Make a Choropleth Map of Population Density</w:t>
       </w:r>
-      <w:bookmarkEnd w:id="37"/>
+      <w:bookmarkEnd w:id="36"/>
     </w:p>
     <w:p>
       <w:pPr>
@@ -2444,7 +2348,7 @@
                     </pic:cNvPicPr>
                   </pic:nvPicPr>
                   <pic:blipFill>
-                    <a:blip r:embed="rId38"/>
+                    <a:blip r:embed="rId37"/>
                     <a:stretch>
                       <a:fillRect/>
                     </a:stretch>
@@ -2510,11 +2414,11 @@
       <w:pPr>
         <w:pStyle w:val="Heading2"/>
       </w:pPr>
-      <w:bookmarkStart w:id="39" w:name="design-a-map-layout"/>
+      <w:bookmarkStart w:id="38" w:name="design-a-map-layout"/>
       <w:r>
         <w:t xml:space="preserve">Design a Map Layout</w:t>
       </w:r>
-      <w:bookmarkEnd w:id="39"/>
+      <w:bookmarkEnd w:id="38"/>
     </w:p>
     <w:p>
       <w:pPr>
@@ -2683,7 +2587,7 @@
                     </pic:cNvPicPr>
                   </pic:nvPicPr>
                   <pic:blipFill>
-                    <a:blip r:embed="rId40"/>
+                    <a:blip r:embed="rId39"/>
                     <a:stretch>
                       <a:fillRect/>
                     </a:stretch>
@@ -2873,7 +2777,7 @@
                     </pic:cNvPicPr>
                   </pic:nvPicPr>
                   <pic:blipFill>
-                    <a:blip r:embed="rId41"/>
+                    <a:blip r:embed="rId40"/>
                     <a:stretch>
                       <a:fillRect/>
                     </a:stretch>
@@ -2989,7 +2893,7 @@
                     </pic:cNvPicPr>
                   </pic:nvPicPr>
                   <pic:blipFill>
-                    <a:blip r:embed="rId42"/>
+                    <a:blip r:embed="rId41"/>
                     <a:stretch>
                       <a:fillRect/>
                     </a:stretch>
@@ -3230,7 +3134,7 @@
                     </pic:cNvPicPr>
                   </pic:nvPicPr>
                   <pic:blipFill>
-                    <a:blip r:embed="rId43"/>
+                    <a:blip r:embed="rId42"/>
                     <a:stretch>
                       <a:fillRect/>
                     </a:stretch>
@@ -3321,39 +3225,39 @@
       <w:pPr>
         <w:pStyle w:val="Heading1"/>
       </w:pPr>
-      <w:bookmarkStart w:id="44" w:name="assignment"/>
+      <w:bookmarkStart w:id="43" w:name="assignment"/>
       <w:r>
         <w:t xml:space="preserve">ASSIGNMENT</w:t>
       </w:r>
+      <w:bookmarkEnd w:id="43"/>
+    </w:p>
+    <w:p>
+      <w:pPr>
+        <w:pStyle w:val="Heading2"/>
+      </w:pPr>
+      <w:bookmarkStart w:id="44" w:name="objective"/>
+      <w:r>
+        <w:t xml:space="preserve">Objective</w:t>
+      </w:r>
       <w:bookmarkEnd w:id="44"/>
     </w:p>
     <w:p>
       <w:pPr>
+        <w:pStyle w:val="FirstParagraph"/>
+      </w:pPr>
+      <w:r>
+        <w:t xml:space="preserve">Describe the spatial distribution of the Hispanic population in the contiguous U.S. by state, according to the 2010 U.S. Census.</w:t>
+      </w:r>
+    </w:p>
+    <w:p>
+      <w:pPr>
         <w:pStyle w:val="Heading2"/>
       </w:pPr>
-      <w:bookmarkStart w:id="45" w:name="objective"/>
-      <w:r>
-        <w:t xml:space="preserve">Objective</w:t>
+      <w:bookmarkStart w:id="45" w:name="deliverables"/>
+      <w:r>
+        <w:t xml:space="preserve">Deliverables</w:t>
       </w:r>
       <w:bookmarkEnd w:id="45"/>
-    </w:p>
-    <w:p>
-      <w:pPr>
-        <w:pStyle w:val="FirstParagraph"/>
-      </w:pPr>
-      <w:r>
-        <w:t xml:space="preserve">Describe the spatial distribution of the Hispanic population in the contiguous U.S. by state, according to the 2010 U.S. Census.</w:t>
-      </w:r>
-    </w:p>
-    <w:p>
-      <w:pPr>
-        <w:pStyle w:val="Heading2"/>
-      </w:pPr>
-      <w:bookmarkStart w:id="46" w:name="deliverables"/>
-      <w:r>
-        <w:t xml:space="preserve">Deliverables</w:t>
-      </w:r>
-      <w:bookmarkEnd w:id="46"/>
     </w:p>
     <w:p>
       <w:pPr>
@@ -3553,11 +3457,11 @@
       <w:pPr>
         <w:pStyle w:val="Heading2"/>
       </w:pPr>
-      <w:bookmarkStart w:id="47" w:name="getting-started"/>
+      <w:bookmarkStart w:id="46" w:name="getting-started"/>
       <w:r>
         <w:t xml:space="preserve">Getting Started</w:t>
       </w:r>
-      <w:bookmarkEnd w:id="47"/>
+      <w:bookmarkEnd w:id="46"/>
     </w:p>
     <w:p>
       <w:pPr>

</xml_diff>